<commit_message>
IT IS COMPLETE? (testing)
</commit_message>
<xml_diff>
--- a/Version History (UI)/Timeline (UI).docx
+++ b/Version History (UI)/Timeline (UI).docx
@@ -255,13 +255,7 @@
         <w15:collapsed/>
       </w:pPr>
       <w:r>
-        <w:t>2</w:t>
-      </w:r>
-      <w:r>
-        <w:t>8</w:t>
-      </w:r>
-      <w:r>
-        <w:t>/12/2022</w:t>
+        <w:t>28/12/2022</w:t>
       </w:r>
     </w:p>
     <w:p>
@@ -269,10 +263,7 @@
         <w:pStyle w:val="Heading2"/>
       </w:pPr>
       <w:r>
-        <w:t>Chess 2.</w:t>
-      </w:r>
-      <w:r>
-        <w:t>5</w:t>
+        <w:t>Chess 2.5</w:t>
       </w:r>
     </w:p>
     <w:p>
@@ -328,6 +319,21 @@
           <w:numId w:val="3"/>
         </w:numPr>
       </w:pPr>
+      <w:r>
+        <w:t>Added checkmate</w:t>
+      </w:r>
+    </w:p>
+    <w:p>
+      <w:pPr>
+        <w:pStyle w:val="ListParagraph"/>
+        <w:numPr>
+          <w:ilvl w:val="0"/>
+          <w:numId w:val="3"/>
+        </w:numPr>
+      </w:pPr>
+      <w:r>
+        <w:t>Added draw</w:t>
+      </w:r>
     </w:p>
     <w:sectPr>
       <w:pgSz w:w="12240" w:h="15840"/>

</xml_diff>